<commit_message>
se agrega informacion a la carpeta investigacion
</commit_message>
<xml_diff>
--- a/B investigacion/Protocolos de Comunicación.docx
+++ b/B investigacion/Protocolos de Comunicación.docx
@@ -1,6 +1,6 @@
 
 <file path=word/document.xml><?xml version="1.0" encoding="utf-8"?>
-<w:document xmlns:wpc="http://schemas.microsoft.com/office/word/2010/wordprocessingCanvas" xmlns:cx="http://schemas.microsoft.com/office/drawing/2014/chartex" xmlns:cx1="http://schemas.microsoft.com/office/drawing/2015/9/8/chartex" xmlns:cx2="http://schemas.microsoft.com/office/drawing/2015/10/21/chartex" xmlns:cx3="http://schemas.microsoft.com/office/drawing/2016/5/9/chartex" xmlns:cx4="http://schemas.microsoft.com/office/drawing/2016/5/10/chartex" xmlns:cx5="http://schemas.microsoft.com/office/drawing/2016/5/11/chartex" xmlns:cx6="http://schemas.microsoft.com/office/drawing/2016/5/12/chartex" xmlns:cx7="http://schemas.microsoft.com/office/drawing/2016/5/13/chartex" xmlns:cx8="http://schemas.microsoft.com/office/drawing/2016/5/14/chartex" xmlns:mc="http://schemas.openxmlformats.org/markup-compatibility/2006" xmlns:aink="http://schemas.microsoft.com/office/drawing/2016/ink" xmlns:am3d="http://schemas.microsoft.com/office/drawing/2017/model3d" xmlns:o="urn:schemas-microsoft-com:office:office" xmlns:oel="http://schemas.microsoft.com/office/2019/extlst" xmlns:r="http://schemas.openxmlformats.org/officeDocument/2006/relationships" xmlns:m="http://schemas.openxmlformats.org/officeDocument/2006/math" xmlns:v="urn:schemas-microsoft-com:vml" xmlns:wp14="http://schemas.microsoft.com/office/word/2010/wordprocessingDrawing" xmlns:wp="http://schemas.openxmlformats.org/drawingml/2006/wordprocessingDrawing" xmlns:w10="urn:schemas-microsoft-com:office:word" xmlns:w="http://schemas.openxmlformats.org/wordprocessingml/2006/main" xmlns:w14="http://schemas.microsoft.com/office/word/2010/wordml" xmlns:w15="http://schemas.microsoft.com/office/word/2012/wordml" xmlns:w16cex="http://schemas.microsoft.com/office/word/2018/wordml/cex" xmlns:w16cid="http://schemas.microsoft.com/office/word/2016/wordml/cid" xmlns:w16="http://schemas.microsoft.com/office/word/2018/wordml" xmlns:w16du="http://schemas.microsoft.com/office/word/2023/wordml/word16du" xmlns:w16sdtdh="http://schemas.microsoft.com/office/word/2020/wordml/sdtdatahash" xmlns:w16se="http://schemas.microsoft.com/office/word/2015/wordml/symex" xmlns:wpg="http://schemas.microsoft.com/office/word/2010/wordprocessingGroup" xmlns:wpi="http://schemas.microsoft.com/office/word/2010/wordprocessingInk" xmlns:wne="http://schemas.microsoft.com/office/word/2006/wordml" xmlns:wps="http://schemas.microsoft.com/office/word/2010/wordprocessingShape" mc:Ignorable="w14 w15 w16se w16cid w16 w16cex w16sdtdh w16du wp14">
+<w:document xmlns:wpc="http://schemas.microsoft.com/office/word/2010/wordprocessingCanvas" xmlns:mc="http://schemas.openxmlformats.org/markup-compatibility/2006" xmlns:o="urn:schemas-microsoft-com:office:office" xmlns:r="http://schemas.openxmlformats.org/officeDocument/2006/relationships" xmlns:m="http://schemas.openxmlformats.org/officeDocument/2006/math" xmlns:v="urn:schemas-microsoft-com:vml" xmlns:wp14="http://schemas.microsoft.com/office/word/2010/wordprocessingDrawing" xmlns:wp="http://schemas.openxmlformats.org/drawingml/2006/wordprocessingDrawing" xmlns:w10="urn:schemas-microsoft-com:office:word" xmlns:w="http://schemas.openxmlformats.org/wordprocessingml/2006/main" xmlns:w14="http://schemas.microsoft.com/office/word/2010/wordml" xmlns:w15="http://schemas.microsoft.com/office/word/2012/wordml" xmlns:wpg="http://schemas.microsoft.com/office/word/2010/wordprocessingGroup" xmlns:wpi="http://schemas.microsoft.com/office/word/2010/wordprocessingInk" xmlns:wne="http://schemas.microsoft.com/office/word/2006/wordml" xmlns:wps="http://schemas.microsoft.com/office/word/2010/wordprocessingShape" mc:Ignorable="w14 w15 wp14">
   <w:body>
     <w:p>
       <w:pPr>
@@ -304,14 +304,22 @@
       <w:r>
         <w:t xml:space="preserve">: </w:t>
       </w:r>
-      <w:proofErr w:type="spellStart"/>
-      <w:r>
-        <w:t>Semtech</w:t>
-      </w:r>
-      <w:proofErr w:type="spellEnd"/>
-      <w:r>
-        <w:t xml:space="preserve"> SX1276</w:t>
-      </w:r>
+      <w:hyperlink r:id="rId8" w:history="1">
+        <w:proofErr w:type="spellStart"/>
+        <w:r>
+          <w:rPr>
+            <w:rStyle w:val="Hipervnculo"/>
+          </w:rPr>
+          <w:t>Semtech</w:t>
+        </w:r>
+        <w:proofErr w:type="spellEnd"/>
+        <w:r>
+          <w:rPr>
+            <w:rStyle w:val="Hipervnculo"/>
+          </w:rPr>
+          <w:t xml:space="preserve"> SX1276</w:t>
+        </w:r>
+      </w:hyperlink>
     </w:p>
     <w:p>
       <w:pPr>
@@ -370,7 +378,15 @@
       </w:r>
       <w:proofErr w:type="spellEnd"/>
       <w:r>
-        <w:t xml:space="preserve"> para Arduino.</w:t>
+        <w:t xml:space="preserve"> para </w:t>
+      </w:r>
+      <w:proofErr w:type="spellStart"/>
+      <w:r>
+        <w:t>Arduino</w:t>
+      </w:r>
+      <w:proofErr w:type="spellEnd"/>
+      <w:r>
+        <w:t>.</w:t>
       </w:r>
     </w:p>
     <w:p>
@@ -390,27 +406,44 @@
       <w:r>
         <w:t xml:space="preserve">: </w:t>
       </w:r>
-      <w:proofErr w:type="spellStart"/>
-      <w:r>
-        <w:t>Dragino</w:t>
-      </w:r>
-      <w:proofErr w:type="spellEnd"/>
-      <w:r>
-        <w:t xml:space="preserve"> </w:t>
-      </w:r>
-      <w:proofErr w:type="spellStart"/>
-      <w:r>
-        <w:t>LoRa</w:t>
-      </w:r>
-      <w:proofErr w:type="spellEnd"/>
-      <w:r>
-        <w:t xml:space="preserve"> </w:t>
-      </w:r>
-      <w:proofErr w:type="spellStart"/>
-      <w:r>
-        <w:t>Shield</w:t>
-      </w:r>
-      <w:proofErr w:type="spellEnd"/>
+      <w:hyperlink r:id="rId9" w:history="1">
+        <w:proofErr w:type="spellStart"/>
+        <w:r>
+          <w:rPr>
+            <w:rStyle w:val="Hipervnculo"/>
+          </w:rPr>
+          <w:t>Dragino</w:t>
+        </w:r>
+        <w:proofErr w:type="spellEnd"/>
+        <w:r>
+          <w:rPr>
+            <w:rStyle w:val="Hipervnculo"/>
+          </w:rPr>
+          <w:t xml:space="preserve"> </w:t>
+        </w:r>
+        <w:proofErr w:type="spellStart"/>
+        <w:r>
+          <w:rPr>
+            <w:rStyle w:val="Hipervnculo"/>
+          </w:rPr>
+          <w:t>LoRa</w:t>
+        </w:r>
+        <w:proofErr w:type="spellEnd"/>
+        <w:r>
+          <w:rPr>
+            <w:rStyle w:val="Hipervnculo"/>
+          </w:rPr>
+          <w:t xml:space="preserve"> </w:t>
+        </w:r>
+        <w:proofErr w:type="spellStart"/>
+        <w:r>
+          <w:rPr>
+            <w:rStyle w:val="Hipervnculo"/>
+          </w:rPr>
+          <w:t>Shield</w:t>
+        </w:r>
+        <w:proofErr w:type="spellEnd"/>
+      </w:hyperlink>
     </w:p>
     <w:p>
       <w:pPr>
@@ -421,20 +454,45 @@
         </w:numPr>
       </w:pPr>
       <w:r>
-        <w:t>(agregar más módulos disponible</w:t>
-      </w:r>
-      <w:r>
-        <w:br/>
-        <w:t xml:space="preserve"> imagen ,link de </w:t>
+        <w:rPr>
+          <w:b/>
+        </w:rPr>
+        <w:t>Ra-01 Module</w:t>
+      </w:r>
+      <w:r>
+        <w:t xml:space="preserve">: transceptor </w:t>
       </w:r>
       <w:proofErr w:type="spellStart"/>
       <w:r>
-        <w:t>datasheed</w:t>
+        <w:t>LoRa</w:t>
       </w:r>
       <w:proofErr w:type="spellEnd"/>
-      <w:r>
-        <w:t>)</w:t>
-      </w:r>
+    </w:p>
+    <w:p>
+      <w:pPr>
+        <w:pStyle w:val="Prrafodelista"/>
+        <w:numPr>
+          <w:ilvl w:val="1"/>
+          <w:numId w:val="3"/>
+        </w:numPr>
+      </w:pPr>
+      <w:r>
+        <w:rPr>
+          <w:b/>
+        </w:rPr>
+        <w:t>Ficha Técnica</w:t>
+      </w:r>
+      <w:r>
+        <w:t xml:space="preserve">: </w:t>
+      </w:r>
+      <w:hyperlink r:id="rId10" w:history="1">
+        <w:r>
+          <w:rPr>
+            <w:rStyle w:val="Hipervnculo"/>
+          </w:rPr>
+          <w:t>Ra-01 Module</w:t>
+        </w:r>
+      </w:hyperlink>
     </w:p>
     <w:p/>
     <w:p>
@@ -465,6 +523,8 @@
           <w:szCs w:val="28"/>
         </w:rPr>
       </w:pPr>
+      <w:bookmarkStart w:id="0" w:name="_GoBack"/>
+      <w:bookmarkEnd w:id="0"/>
     </w:p>
     <w:p>
       <w:pPr>
@@ -1675,17 +1735,19 @@
         <w:ind w:left="720"/>
       </w:pPr>
       <w:r>
-        <w:t>(agregar más módulos disponible</w:t>
+        <w:t>(</w:t>
+      </w:r>
+      <w:proofErr w:type="gramStart"/>
+      <w:r>
+        <w:t>agregar</w:t>
+      </w:r>
+      <w:proofErr w:type="gramEnd"/>
+      <w:r>
+        <w:t xml:space="preserve"> más módulos disponible</w:t>
       </w:r>
       <w:r>
         <w:br/>
-        <w:t xml:space="preserve"> </w:t>
-      </w:r>
-      <w:r>
-        <w:t xml:space="preserve">imagen </w:t>
-      </w:r>
-      <w:r>
-        <w:t xml:space="preserve">,link de </w:t>
+        <w:t xml:space="preserve"> imagen ,link de </w:t>
       </w:r>
       <w:proofErr w:type="spellStart"/>
       <w:r>
@@ -2427,8 +2489,8 @@
     </w:p>
     <w:p/>
     <w:sectPr>
-      <w:headerReference w:type="default" r:id="rId8"/>
-      <w:footerReference w:type="default" r:id="rId9"/>
+      <w:headerReference w:type="default" r:id="rId11"/>
+      <w:footerReference w:type="default" r:id="rId12"/>
       <w:pgSz w:w="11906" w:h="16838"/>
       <w:pgMar w:top="720" w:right="720" w:bottom="720" w:left="720" w:header="708" w:footer="708" w:gutter="0"/>
       <w:cols w:space="708"/>
@@ -2439,7 +2501,7 @@
 </file>
 
 <file path=word/endnotes.xml><?xml version="1.0" encoding="utf-8"?>
-<w:endnotes xmlns:wpc="http://schemas.microsoft.com/office/word/2010/wordprocessingCanvas" xmlns:cx="http://schemas.microsoft.com/office/drawing/2014/chartex" xmlns:cx1="http://schemas.microsoft.com/office/drawing/2015/9/8/chartex" xmlns:cx2="http://schemas.microsoft.com/office/drawing/2015/10/21/chartex" xmlns:cx3="http://schemas.microsoft.com/office/drawing/2016/5/9/chartex" xmlns:cx4="http://schemas.microsoft.com/office/drawing/2016/5/10/chartex" xmlns:cx5="http://schemas.microsoft.com/office/drawing/2016/5/11/chartex" xmlns:cx6="http://schemas.microsoft.com/office/drawing/2016/5/12/chartex" xmlns:cx7="http://schemas.microsoft.com/office/drawing/2016/5/13/chartex" xmlns:cx8="http://schemas.microsoft.com/office/drawing/2016/5/14/chartex" xmlns:mc="http://schemas.openxmlformats.org/markup-compatibility/2006" xmlns:aink="http://schemas.microsoft.com/office/drawing/2016/ink" xmlns:am3d="http://schemas.microsoft.com/office/drawing/2017/model3d" xmlns:o="urn:schemas-microsoft-com:office:office" xmlns:oel="http://schemas.microsoft.com/office/2019/extlst" xmlns:r="http://schemas.openxmlformats.org/officeDocument/2006/relationships" xmlns:m="http://schemas.openxmlformats.org/officeDocument/2006/math" xmlns:v="urn:schemas-microsoft-com:vml" xmlns:wp14="http://schemas.microsoft.com/office/word/2010/wordprocessingDrawing" xmlns:wp="http://schemas.openxmlformats.org/drawingml/2006/wordprocessingDrawing" xmlns:w10="urn:schemas-microsoft-com:office:word" xmlns:w="http://schemas.openxmlformats.org/wordprocessingml/2006/main" xmlns:w14="http://schemas.microsoft.com/office/word/2010/wordml" xmlns:w15="http://schemas.microsoft.com/office/word/2012/wordml" xmlns:w16cex="http://schemas.microsoft.com/office/word/2018/wordml/cex" xmlns:w16cid="http://schemas.microsoft.com/office/word/2016/wordml/cid" xmlns:w16="http://schemas.microsoft.com/office/word/2018/wordml" xmlns:w16du="http://schemas.microsoft.com/office/word/2023/wordml/word16du" xmlns:w16sdtdh="http://schemas.microsoft.com/office/word/2020/wordml/sdtdatahash" xmlns:w16se="http://schemas.microsoft.com/office/word/2015/wordml/symex" xmlns:wpg="http://schemas.microsoft.com/office/word/2010/wordprocessingGroup" xmlns:wpi="http://schemas.microsoft.com/office/word/2010/wordprocessingInk" xmlns:wne="http://schemas.microsoft.com/office/word/2006/wordml" xmlns:wps="http://schemas.microsoft.com/office/word/2010/wordprocessingShape" mc:Ignorable="w14 w15 w16se w16cid w16 w16cex w16sdtdh w16du wp14">
+<w:endnotes xmlns:wpc="http://schemas.microsoft.com/office/word/2010/wordprocessingCanvas" xmlns:mc="http://schemas.openxmlformats.org/markup-compatibility/2006" xmlns:o="urn:schemas-microsoft-com:office:office" xmlns:r="http://schemas.openxmlformats.org/officeDocument/2006/relationships" xmlns:m="http://schemas.openxmlformats.org/officeDocument/2006/math" xmlns:v="urn:schemas-microsoft-com:vml" xmlns:wp14="http://schemas.microsoft.com/office/word/2010/wordprocessingDrawing" xmlns:wp="http://schemas.openxmlformats.org/drawingml/2006/wordprocessingDrawing" xmlns:w10="urn:schemas-microsoft-com:office:word" xmlns:w="http://schemas.openxmlformats.org/wordprocessingml/2006/main" xmlns:w14="http://schemas.microsoft.com/office/word/2010/wordml" xmlns:w15="http://schemas.microsoft.com/office/word/2012/wordml" xmlns:wpg="http://schemas.microsoft.com/office/word/2010/wordprocessingGroup" xmlns:wpi="http://schemas.microsoft.com/office/word/2010/wordprocessingInk" xmlns:wne="http://schemas.microsoft.com/office/word/2006/wordml" xmlns:wps="http://schemas.microsoft.com/office/word/2010/wordprocessingShape" mc:Ignorable="w14 w15 wp14">
   <w:endnote w:type="separator" w:id="-1">
     <w:p>
       <w:pPr>
@@ -2464,7 +2526,7 @@
 </file>
 
 <file path=word/footer1.xml><?xml version="1.0" encoding="utf-8"?>
-<w:ftr xmlns:wpc="http://schemas.microsoft.com/office/word/2010/wordprocessingCanvas" xmlns:cx="http://schemas.microsoft.com/office/drawing/2014/chartex" xmlns:cx1="http://schemas.microsoft.com/office/drawing/2015/9/8/chartex" xmlns:cx2="http://schemas.microsoft.com/office/drawing/2015/10/21/chartex" xmlns:cx3="http://schemas.microsoft.com/office/drawing/2016/5/9/chartex" xmlns:cx4="http://schemas.microsoft.com/office/drawing/2016/5/10/chartex" xmlns:cx5="http://schemas.microsoft.com/office/drawing/2016/5/11/chartex" xmlns:cx6="http://schemas.microsoft.com/office/drawing/2016/5/12/chartex" xmlns:cx7="http://schemas.microsoft.com/office/drawing/2016/5/13/chartex" xmlns:cx8="http://schemas.microsoft.com/office/drawing/2016/5/14/chartex" xmlns:mc="http://schemas.openxmlformats.org/markup-compatibility/2006" xmlns:aink="http://schemas.microsoft.com/office/drawing/2016/ink" xmlns:am3d="http://schemas.microsoft.com/office/drawing/2017/model3d" xmlns:o="urn:schemas-microsoft-com:office:office" xmlns:oel="http://schemas.microsoft.com/office/2019/extlst" xmlns:r="http://schemas.openxmlformats.org/officeDocument/2006/relationships" xmlns:m="http://schemas.openxmlformats.org/officeDocument/2006/math" xmlns:v="urn:schemas-microsoft-com:vml" xmlns:wp14="http://schemas.microsoft.com/office/word/2010/wordprocessingDrawing" xmlns:wp="http://schemas.openxmlformats.org/drawingml/2006/wordprocessingDrawing" xmlns:w10="urn:schemas-microsoft-com:office:word" xmlns:w="http://schemas.openxmlformats.org/wordprocessingml/2006/main" xmlns:w14="http://schemas.microsoft.com/office/word/2010/wordml" xmlns:w15="http://schemas.microsoft.com/office/word/2012/wordml" xmlns:w16cex="http://schemas.microsoft.com/office/word/2018/wordml/cex" xmlns:w16cid="http://schemas.microsoft.com/office/word/2016/wordml/cid" xmlns:w16="http://schemas.microsoft.com/office/word/2018/wordml" xmlns:w16du="http://schemas.microsoft.com/office/word/2023/wordml/word16du" xmlns:w16sdtdh="http://schemas.microsoft.com/office/word/2020/wordml/sdtdatahash" xmlns:w16se="http://schemas.microsoft.com/office/word/2015/wordml/symex" xmlns:wpg="http://schemas.microsoft.com/office/word/2010/wordprocessingGroup" xmlns:wpi="http://schemas.microsoft.com/office/word/2010/wordprocessingInk" xmlns:wne="http://schemas.microsoft.com/office/word/2006/wordml" xmlns:wps="http://schemas.microsoft.com/office/word/2010/wordprocessingShape" mc:Ignorable="w14 w15 w16se w16cid w16 w16cex w16sdtdh w16du wp14">
+<w:ftr xmlns:wpc="http://schemas.microsoft.com/office/word/2010/wordprocessingCanvas" xmlns:mc="http://schemas.openxmlformats.org/markup-compatibility/2006" xmlns:o="urn:schemas-microsoft-com:office:office" xmlns:r="http://schemas.openxmlformats.org/officeDocument/2006/relationships" xmlns:m="http://schemas.openxmlformats.org/officeDocument/2006/math" xmlns:v="urn:schemas-microsoft-com:vml" xmlns:wp14="http://schemas.microsoft.com/office/word/2010/wordprocessingDrawing" xmlns:wp="http://schemas.openxmlformats.org/drawingml/2006/wordprocessingDrawing" xmlns:w10="urn:schemas-microsoft-com:office:word" xmlns:w="http://schemas.openxmlformats.org/wordprocessingml/2006/main" xmlns:w14="http://schemas.microsoft.com/office/word/2010/wordml" xmlns:w15="http://schemas.microsoft.com/office/word/2012/wordml" xmlns:wpg="http://schemas.microsoft.com/office/word/2010/wordprocessingGroup" xmlns:wpi="http://schemas.microsoft.com/office/word/2010/wordprocessingInk" xmlns:wne="http://schemas.microsoft.com/office/word/2006/wordml" xmlns:wps="http://schemas.microsoft.com/office/word/2010/wordprocessingShape" mc:Ignorable="w14 w15 wp14">
   <w:p>
     <w:pPr>
       <w:pStyle w:val="Piedepgina"/>
@@ -2472,6 +2534,7 @@
     <w:r>
       <w:rPr>
         <w:noProof/>
+        <w:lang w:eastAsia="es-AR"/>
       </w:rPr>
       <w:drawing>
         <wp:inline distT="0" distB="0" distL="0" distR="0" wp14:anchorId="7A89098D" wp14:editId="4838F607">
@@ -2527,7 +2590,7 @@
 </file>
 
 <file path=word/footnotes.xml><?xml version="1.0" encoding="utf-8"?>
-<w:footnotes xmlns:wpc="http://schemas.microsoft.com/office/word/2010/wordprocessingCanvas" xmlns:cx="http://schemas.microsoft.com/office/drawing/2014/chartex" xmlns:cx1="http://schemas.microsoft.com/office/drawing/2015/9/8/chartex" xmlns:cx2="http://schemas.microsoft.com/office/drawing/2015/10/21/chartex" xmlns:cx3="http://schemas.microsoft.com/office/drawing/2016/5/9/chartex" xmlns:cx4="http://schemas.microsoft.com/office/drawing/2016/5/10/chartex" xmlns:cx5="http://schemas.microsoft.com/office/drawing/2016/5/11/chartex" xmlns:cx6="http://schemas.microsoft.com/office/drawing/2016/5/12/chartex" xmlns:cx7="http://schemas.microsoft.com/office/drawing/2016/5/13/chartex" xmlns:cx8="http://schemas.microsoft.com/office/drawing/2016/5/14/chartex" xmlns:mc="http://schemas.openxmlformats.org/markup-compatibility/2006" xmlns:aink="http://schemas.microsoft.com/office/drawing/2016/ink" xmlns:am3d="http://schemas.microsoft.com/office/drawing/2017/model3d" xmlns:o="urn:schemas-microsoft-com:office:office" xmlns:oel="http://schemas.microsoft.com/office/2019/extlst" xmlns:r="http://schemas.openxmlformats.org/officeDocument/2006/relationships" xmlns:m="http://schemas.openxmlformats.org/officeDocument/2006/math" xmlns:v="urn:schemas-microsoft-com:vml" xmlns:wp14="http://schemas.microsoft.com/office/word/2010/wordprocessingDrawing" xmlns:wp="http://schemas.openxmlformats.org/drawingml/2006/wordprocessingDrawing" xmlns:w10="urn:schemas-microsoft-com:office:word" xmlns:w="http://schemas.openxmlformats.org/wordprocessingml/2006/main" xmlns:w14="http://schemas.microsoft.com/office/word/2010/wordml" xmlns:w15="http://schemas.microsoft.com/office/word/2012/wordml" xmlns:w16cex="http://schemas.microsoft.com/office/word/2018/wordml/cex" xmlns:w16cid="http://schemas.microsoft.com/office/word/2016/wordml/cid" xmlns:w16="http://schemas.microsoft.com/office/word/2018/wordml" xmlns:w16du="http://schemas.microsoft.com/office/word/2023/wordml/word16du" xmlns:w16sdtdh="http://schemas.microsoft.com/office/word/2020/wordml/sdtdatahash" xmlns:w16se="http://schemas.microsoft.com/office/word/2015/wordml/symex" xmlns:wpg="http://schemas.microsoft.com/office/word/2010/wordprocessingGroup" xmlns:wpi="http://schemas.microsoft.com/office/word/2010/wordprocessingInk" xmlns:wne="http://schemas.microsoft.com/office/word/2006/wordml" xmlns:wps="http://schemas.microsoft.com/office/word/2010/wordprocessingShape" mc:Ignorable="w14 w15 w16se w16cid w16 w16cex w16sdtdh w16du wp14">
+<w:footnotes xmlns:wpc="http://schemas.microsoft.com/office/word/2010/wordprocessingCanvas" xmlns:mc="http://schemas.openxmlformats.org/markup-compatibility/2006" xmlns:o="urn:schemas-microsoft-com:office:office" xmlns:r="http://schemas.openxmlformats.org/officeDocument/2006/relationships" xmlns:m="http://schemas.openxmlformats.org/officeDocument/2006/math" xmlns:v="urn:schemas-microsoft-com:vml" xmlns:wp14="http://schemas.microsoft.com/office/word/2010/wordprocessingDrawing" xmlns:wp="http://schemas.openxmlformats.org/drawingml/2006/wordprocessingDrawing" xmlns:w10="urn:schemas-microsoft-com:office:word" xmlns:w="http://schemas.openxmlformats.org/wordprocessingml/2006/main" xmlns:w14="http://schemas.microsoft.com/office/word/2010/wordml" xmlns:w15="http://schemas.microsoft.com/office/word/2012/wordml" xmlns:wpg="http://schemas.microsoft.com/office/word/2010/wordprocessingGroup" xmlns:wpi="http://schemas.microsoft.com/office/word/2010/wordprocessingInk" xmlns:wne="http://schemas.microsoft.com/office/word/2006/wordml" xmlns:wps="http://schemas.microsoft.com/office/word/2010/wordprocessingShape" mc:Ignorable="w14 w15 wp14">
   <w:footnote w:type="separator" w:id="-1">
     <w:p>
       <w:pPr>
@@ -2552,7 +2615,7 @@
 </file>
 
 <file path=word/header1.xml><?xml version="1.0" encoding="utf-8"?>
-<w:hdr xmlns:wpc="http://schemas.microsoft.com/office/word/2010/wordprocessingCanvas" xmlns:cx="http://schemas.microsoft.com/office/drawing/2014/chartex" xmlns:cx1="http://schemas.microsoft.com/office/drawing/2015/9/8/chartex" xmlns:cx2="http://schemas.microsoft.com/office/drawing/2015/10/21/chartex" xmlns:cx3="http://schemas.microsoft.com/office/drawing/2016/5/9/chartex" xmlns:cx4="http://schemas.microsoft.com/office/drawing/2016/5/10/chartex" xmlns:cx5="http://schemas.microsoft.com/office/drawing/2016/5/11/chartex" xmlns:cx6="http://schemas.microsoft.com/office/drawing/2016/5/12/chartex" xmlns:cx7="http://schemas.microsoft.com/office/drawing/2016/5/13/chartex" xmlns:cx8="http://schemas.microsoft.com/office/drawing/2016/5/14/chartex" xmlns:mc="http://schemas.openxmlformats.org/markup-compatibility/2006" xmlns:aink="http://schemas.microsoft.com/office/drawing/2016/ink" xmlns:am3d="http://schemas.microsoft.com/office/drawing/2017/model3d" xmlns:o="urn:schemas-microsoft-com:office:office" xmlns:oel="http://schemas.microsoft.com/office/2019/extlst" xmlns:r="http://schemas.openxmlformats.org/officeDocument/2006/relationships" xmlns:m="http://schemas.openxmlformats.org/officeDocument/2006/math" xmlns:v="urn:schemas-microsoft-com:vml" xmlns:wp14="http://schemas.microsoft.com/office/word/2010/wordprocessingDrawing" xmlns:wp="http://schemas.openxmlformats.org/drawingml/2006/wordprocessingDrawing" xmlns:w10="urn:schemas-microsoft-com:office:word" xmlns:w="http://schemas.openxmlformats.org/wordprocessingml/2006/main" xmlns:w14="http://schemas.microsoft.com/office/word/2010/wordml" xmlns:w15="http://schemas.microsoft.com/office/word/2012/wordml" xmlns:w16cex="http://schemas.microsoft.com/office/word/2018/wordml/cex" xmlns:w16cid="http://schemas.microsoft.com/office/word/2016/wordml/cid" xmlns:w16="http://schemas.microsoft.com/office/word/2018/wordml" xmlns:w16du="http://schemas.microsoft.com/office/word/2023/wordml/word16du" xmlns:w16sdtdh="http://schemas.microsoft.com/office/word/2020/wordml/sdtdatahash" xmlns:w16se="http://schemas.microsoft.com/office/word/2015/wordml/symex" xmlns:wpg="http://schemas.microsoft.com/office/word/2010/wordprocessingGroup" xmlns:wpi="http://schemas.microsoft.com/office/word/2010/wordprocessingInk" xmlns:wne="http://schemas.microsoft.com/office/word/2006/wordml" xmlns:wps="http://schemas.microsoft.com/office/word/2010/wordprocessingShape" mc:Ignorable="w14 w15 w16se w16cid w16 w16cex w16sdtdh w16du wp14">
+<w:hdr xmlns:wpc="http://schemas.microsoft.com/office/word/2010/wordprocessingCanvas" xmlns:mc="http://schemas.openxmlformats.org/markup-compatibility/2006" xmlns:o="urn:schemas-microsoft-com:office:office" xmlns:r="http://schemas.openxmlformats.org/officeDocument/2006/relationships" xmlns:m="http://schemas.openxmlformats.org/officeDocument/2006/math" xmlns:v="urn:schemas-microsoft-com:vml" xmlns:wp14="http://schemas.microsoft.com/office/word/2010/wordprocessingDrawing" xmlns:wp="http://schemas.openxmlformats.org/drawingml/2006/wordprocessingDrawing" xmlns:w10="urn:schemas-microsoft-com:office:word" xmlns:w="http://schemas.openxmlformats.org/wordprocessingml/2006/main" xmlns:w14="http://schemas.microsoft.com/office/word/2010/wordml" xmlns:w15="http://schemas.microsoft.com/office/word/2012/wordml" xmlns:wpg="http://schemas.microsoft.com/office/word/2010/wordprocessingGroup" xmlns:wpi="http://schemas.microsoft.com/office/word/2010/wordprocessingInk" xmlns:wne="http://schemas.microsoft.com/office/word/2006/wordml" xmlns:wps="http://schemas.microsoft.com/office/word/2010/wordprocessingShape" mc:Ignorable="w14 w15 wp14">
   <w:p>
     <w:pPr>
       <w:pStyle w:val="Encabezado"/>
@@ -2560,6 +2623,7 @@
     <w:r>
       <w:rPr>
         <w:noProof/>
+        <w:lang w:eastAsia="es-AR"/>
       </w:rPr>
       <w:drawing>
         <wp:inline distT="0" distB="0" distL="0" distR="0" wp14:anchorId="24793A72" wp14:editId="70969D42">
@@ -2615,7 +2679,7 @@
 </file>
 
 <file path=word/numbering.xml><?xml version="1.0" encoding="utf-8"?>
-<w:numbering xmlns:wpc="http://schemas.microsoft.com/office/word/2010/wordprocessingCanvas" xmlns:cx="http://schemas.microsoft.com/office/drawing/2014/chartex" xmlns:cx1="http://schemas.microsoft.com/office/drawing/2015/9/8/chartex" xmlns:cx2="http://schemas.microsoft.com/office/drawing/2015/10/21/chartex" xmlns:cx3="http://schemas.microsoft.com/office/drawing/2016/5/9/chartex" xmlns:cx4="http://schemas.microsoft.com/office/drawing/2016/5/10/chartex" xmlns:cx5="http://schemas.microsoft.com/office/drawing/2016/5/11/chartex" xmlns:cx6="http://schemas.microsoft.com/office/drawing/2016/5/12/chartex" xmlns:cx7="http://schemas.microsoft.com/office/drawing/2016/5/13/chartex" xmlns:cx8="http://schemas.microsoft.com/office/drawing/2016/5/14/chartex" xmlns:mc="http://schemas.openxmlformats.org/markup-compatibility/2006" xmlns:aink="http://schemas.microsoft.com/office/drawing/2016/ink" xmlns:am3d="http://schemas.microsoft.com/office/drawing/2017/model3d" xmlns:o="urn:schemas-microsoft-com:office:office" xmlns:oel="http://schemas.microsoft.com/office/2019/extlst" xmlns:r="http://schemas.openxmlformats.org/officeDocument/2006/relationships" xmlns:m="http://schemas.openxmlformats.org/officeDocument/2006/math" xmlns:v="urn:schemas-microsoft-com:vml" xmlns:wp14="http://schemas.microsoft.com/office/word/2010/wordprocessingDrawing" xmlns:wp="http://schemas.openxmlformats.org/drawingml/2006/wordprocessingDrawing" xmlns:w10="urn:schemas-microsoft-com:office:word" xmlns:w="http://schemas.openxmlformats.org/wordprocessingml/2006/main" xmlns:w14="http://schemas.microsoft.com/office/word/2010/wordml" xmlns:w15="http://schemas.microsoft.com/office/word/2012/wordml" xmlns:w16cex="http://schemas.microsoft.com/office/word/2018/wordml/cex" xmlns:w16cid="http://schemas.microsoft.com/office/word/2016/wordml/cid" xmlns:w16="http://schemas.microsoft.com/office/word/2018/wordml" xmlns:w16du="http://schemas.microsoft.com/office/word/2023/wordml/word16du" xmlns:w16sdtdh="http://schemas.microsoft.com/office/word/2020/wordml/sdtdatahash" xmlns:w16se="http://schemas.microsoft.com/office/word/2015/wordml/symex" xmlns:wpg="http://schemas.microsoft.com/office/word/2010/wordprocessingGroup" xmlns:wpi="http://schemas.microsoft.com/office/word/2010/wordprocessingInk" xmlns:wne="http://schemas.microsoft.com/office/word/2006/wordml" xmlns:wps="http://schemas.microsoft.com/office/word/2010/wordprocessingShape" mc:Ignorable="w14 w15 w16se w16cid w16 w16cex w16sdtdh w16du wp14">
+<w:numbering xmlns:wpc="http://schemas.microsoft.com/office/word/2010/wordprocessingCanvas" xmlns:mc="http://schemas.openxmlformats.org/markup-compatibility/2006" xmlns:o="urn:schemas-microsoft-com:office:office" xmlns:r="http://schemas.openxmlformats.org/officeDocument/2006/relationships" xmlns:m="http://schemas.openxmlformats.org/officeDocument/2006/math" xmlns:v="urn:schemas-microsoft-com:vml" xmlns:wp14="http://schemas.microsoft.com/office/word/2010/wordprocessingDrawing" xmlns:wp="http://schemas.openxmlformats.org/drawingml/2006/wordprocessingDrawing" xmlns:w10="urn:schemas-microsoft-com:office:word" xmlns:w="http://schemas.openxmlformats.org/wordprocessingml/2006/main" xmlns:w14="http://schemas.microsoft.com/office/word/2010/wordml" xmlns:w15="http://schemas.microsoft.com/office/word/2012/wordml" xmlns:wpg="http://schemas.microsoft.com/office/word/2010/wordprocessingGroup" xmlns:wpi="http://schemas.microsoft.com/office/word/2010/wordprocessingInk" xmlns:wne="http://schemas.microsoft.com/office/word/2006/wordml" xmlns:wps="http://schemas.microsoft.com/office/word/2010/wordprocessingShape" mc:Ignorable="w14 w15 wp14">
   <w:abstractNum w:abstractNumId="0" w15:restartNumberingAfterBreak="0">
     <w:nsid w:val="0A0B7AC0"/>
     <w:multiLevelType w:val="multilevel"/>
@@ -4702,53 +4766,53 @@
       </w:rPr>
     </w:lvl>
   </w:abstractNum>
-  <w:num w:numId="1" w16cid:durableId="1050835956">
+  <w:num w:numId="1">
     <w:abstractNumId w:val="9"/>
   </w:num>
-  <w:num w:numId="2" w16cid:durableId="1976762492">
+  <w:num w:numId="2">
     <w:abstractNumId w:val="1"/>
   </w:num>
-  <w:num w:numId="3" w16cid:durableId="186257329">
+  <w:num w:numId="3">
     <w:abstractNumId w:val="7"/>
   </w:num>
-  <w:num w:numId="4" w16cid:durableId="2067991941">
+  <w:num w:numId="4">
     <w:abstractNumId w:val="2"/>
   </w:num>
-  <w:num w:numId="5" w16cid:durableId="785580235">
+  <w:num w:numId="5">
     <w:abstractNumId w:val="13"/>
   </w:num>
-  <w:num w:numId="6" w16cid:durableId="1693654137">
+  <w:num w:numId="6">
     <w:abstractNumId w:val="5"/>
   </w:num>
-  <w:num w:numId="7" w16cid:durableId="819427143">
+  <w:num w:numId="7">
     <w:abstractNumId w:val="0"/>
   </w:num>
-  <w:num w:numId="8" w16cid:durableId="673528551">
+  <w:num w:numId="8">
     <w:abstractNumId w:val="3"/>
   </w:num>
-  <w:num w:numId="9" w16cid:durableId="1975209816">
+  <w:num w:numId="9">
     <w:abstractNumId w:val="12"/>
   </w:num>
-  <w:num w:numId="10" w16cid:durableId="1878468451">
+  <w:num w:numId="10">
     <w:abstractNumId w:val="8"/>
   </w:num>
-  <w:num w:numId="11" w16cid:durableId="721750127">
+  <w:num w:numId="11">
     <w:abstractNumId w:val="10"/>
   </w:num>
-  <w:num w:numId="12" w16cid:durableId="2087652481">
+  <w:num w:numId="12">
     <w:abstractNumId w:val="6"/>
   </w:num>
-  <w:num w:numId="13" w16cid:durableId="178324121">
+  <w:num w:numId="13">
     <w:abstractNumId w:val="4"/>
   </w:num>
-  <w:num w:numId="14" w16cid:durableId="1610159467">
+  <w:num w:numId="14">
     <w:abstractNumId w:val="11"/>
   </w:num>
 </w:numbering>
 </file>
 
 <file path=word/styles.xml><?xml version="1.0" encoding="utf-8"?>
-<w:styles xmlns:mc="http://schemas.openxmlformats.org/markup-compatibility/2006" xmlns:r="http://schemas.openxmlformats.org/officeDocument/2006/relationships" xmlns:w="http://schemas.openxmlformats.org/wordprocessingml/2006/main" xmlns:w14="http://schemas.microsoft.com/office/word/2010/wordml" xmlns:w15="http://schemas.microsoft.com/office/word/2012/wordml" xmlns:w16cex="http://schemas.microsoft.com/office/word/2018/wordml/cex" xmlns:w16cid="http://schemas.microsoft.com/office/word/2016/wordml/cid" xmlns:w16="http://schemas.microsoft.com/office/word/2018/wordml" xmlns:w16du="http://schemas.microsoft.com/office/word/2023/wordml/word16du" xmlns:w16sdtdh="http://schemas.microsoft.com/office/word/2020/wordml/sdtdatahash" xmlns:w16se="http://schemas.microsoft.com/office/word/2015/wordml/symex" mc:Ignorable="w14 w15 w16se w16cid w16 w16cex w16sdtdh w16du">
+<w:styles xmlns:mc="http://schemas.openxmlformats.org/markup-compatibility/2006" xmlns:r="http://schemas.openxmlformats.org/officeDocument/2006/relationships" xmlns:w="http://schemas.openxmlformats.org/wordprocessingml/2006/main" xmlns:w14="http://schemas.microsoft.com/office/word/2010/wordml" xmlns:w15="http://schemas.microsoft.com/office/word/2012/wordml" mc:Ignorable="w14 w15">
   <w:docDefaults>
     <w:rPrDefault>
       <w:rPr>
@@ -4766,7 +4830,7 @@
       </w:pPr>
     </w:pPrDefault>
   </w:docDefaults>
-  <w:latentStyles w:defLockedState="0" w:defUIPriority="99" w:defSemiHidden="0" w:defUnhideWhenUsed="0" w:defQFormat="0" w:count="376">
+  <w:latentStyles w:defLockedState="0" w:defUIPriority="99" w:defSemiHidden="0" w:defUnhideWhenUsed="0" w:defQFormat="0" w:count="371">
     <w:lsdException w:name="Normal" w:uiPriority="0" w:qFormat="1"/>
     <w:lsdException w:name="heading 1" w:uiPriority="9" w:qFormat="1"/>
     <w:lsdException w:name="heading 2" w:semiHidden="1" w:uiPriority="9" w:unhideWhenUsed="1" w:qFormat="1"/>
@@ -5138,11 +5202,6 @@
     <w:lsdException w:name="List Table 5 Dark Accent 6" w:uiPriority="50"/>
     <w:lsdException w:name="List Table 6 Colorful Accent 6" w:uiPriority="51"/>
     <w:lsdException w:name="List Table 7 Colorful Accent 6" w:uiPriority="52"/>
-    <w:lsdException w:name="Mention" w:semiHidden="1" w:unhideWhenUsed="1"/>
-    <w:lsdException w:name="Smart Hyperlink" w:semiHidden="1" w:unhideWhenUsed="1"/>
-    <w:lsdException w:name="Hashtag" w:semiHidden="1" w:unhideWhenUsed="1"/>
-    <w:lsdException w:name="Unresolved Mention" w:semiHidden="1" w:unhideWhenUsed="1"/>
-    <w:lsdException w:name="Smart Link" w:semiHidden="1" w:unhideWhenUsed="1"/>
   </w:latentStyles>
   <w:style w:type="paragraph" w:default="1" w:styleId="Normal">
     <w:name w:val="Normal"/>
@@ -5229,6 +5288,17 @@
       <w:ind w:left="720"/>
       <w:contextualSpacing/>
     </w:pPr>
+  </w:style>
+  <w:style w:type="character" w:styleId="Hipervnculo">
+    <w:name w:val="Hyperlink"/>
+    <w:basedOn w:val="Fuentedeprrafopredeter"/>
+    <w:uiPriority w:val="99"/>
+    <w:unhideWhenUsed/>
+    <w:rsid w:val="00485D21"/>
+    <w:rPr>
+      <w:color w:val="0563C1" w:themeColor="hyperlink"/>
+      <w:u w:val="single"/>
+    </w:rPr>
   </w:style>
 </w:styles>
 </file>
@@ -5533,7 +5603,7 @@
 </file>
 
 <file path=customXml/itemProps1.xml><?xml version="1.0" encoding="utf-8"?>
-<ds:datastoreItem xmlns:ds="http://schemas.openxmlformats.org/officeDocument/2006/customXml" ds:itemID="{B243D67B-219E-4C66-86D7-5FEB94BDFA79}">
+<ds:datastoreItem xmlns:ds="http://schemas.openxmlformats.org/officeDocument/2006/customXml" ds:itemID="{B5A705CC-5A18-4BA9-97CD-D72576509EFE}">
   <ds:schemaRefs>
     <ds:schemaRef ds:uri="http://schemas.openxmlformats.org/officeDocument/2006/bibliography"/>
   </ds:schemaRefs>

</xml_diff>